<commit_message>
Update Project kick-off tasks
</commit_message>
<xml_diff>
--- a/assignments/02A_Project_Kickoff.docx
+++ b/assignments/02A_Project_Kickoff.docx
@@ -154,15 +154,7 @@
         <w:t>ing</w:t>
       </w:r>
       <w:r>
-        <w:t xml:space="preserve"> the instructions provided on </w:t>
-      </w:r>
-      <w:proofErr w:type="gramStart"/>
-      <w:r>
-        <w:t>team’s</w:t>
-      </w:r>
-      <w:proofErr w:type="gramEnd"/>
-      <w:r>
-        <w:t xml:space="preserve"> GitHub repository</w:t>
+        <w:t xml:space="preserve"> the instructions provided on team’s GitHub repository</w:t>
       </w:r>
       <w:r>
         <w:t>.</w:t>
@@ -207,22 +199,10 @@
           <w:b/>
           <w:bCs/>
         </w:rPr>
-        <w:t>Design Lab Room</w:t>
-      </w:r>
-      <w:proofErr w:type="gramStart"/>
-      <w:r>
-        <w:rPr>
-          <w:b/>
-          <w:bCs/>
-        </w:rPr>
-        <w:t>:</w:t>
-      </w:r>
-      <w:r>
-        <w:t xml:space="preserve">  You</w:t>
-      </w:r>
-      <w:proofErr w:type="gramEnd"/>
-      <w:r>
-        <w:t xml:space="preserve"> can work in the design lab room, including off hours (8am to midnight).  We will have parts and equipment in this space.  It is the responsibility of the class to ensure this space remains secure.  </w:t>
+        <w:t>Design Lab Room:</w:t>
+      </w:r>
+      <w:r>
+        <w:t xml:space="preserve">  You can work in the design lab room, including off hours (8am to midnight).  We will have parts and equipment in this space.  It is the responsibility of the class to ensure this space remains secure.  </w:t>
       </w:r>
       <w:r>
         <w:rPr>
@@ -230,30 +210,12 @@
           <w:bCs/>
           <w:color w:val="7030A0"/>
         </w:rPr>
-        <w:t xml:space="preserve">Never prop open the door, double check that both doors are securely shut when leaving the </w:t>
-      </w:r>
-      <w:proofErr w:type="gramStart"/>
-      <w:r>
-        <w:rPr>
-          <w:b/>
-          <w:bCs/>
+        <w:t>Never prop open the door, double check that both doors are securely shut when leaving the room, and never allow anyone not in the design lab class into the space.</w:t>
+      </w:r>
+      <w:r>
+        <w:rPr>
           <w:color w:val="7030A0"/>
         </w:rPr>
-        <w:t>room, and</w:t>
-      </w:r>
-      <w:proofErr w:type="gramEnd"/>
-      <w:r>
-        <w:rPr>
-          <w:b/>
-          <w:bCs/>
-          <w:color w:val="7030A0"/>
-        </w:rPr>
-        <w:t xml:space="preserve"> never allow anyone not in the design lab class into the space.</w:t>
-      </w:r>
-      <w:r>
-        <w:rPr>
-          <w:color w:val="7030A0"/>
-        </w:rPr>
         <w:t xml:space="preserve">  </w:t>
       </w:r>
     </w:p>
@@ -266,39 +228,19 @@
         <w:t xml:space="preserve">Lockers: </w:t>
       </w:r>
       <w:r>
-        <w:t xml:space="preserve">Each team will be given a locker to secure their team’s work in the design lab room (EN-104).  Talk </w:t>
-      </w:r>
-      <w:proofErr w:type="gramStart"/>
-      <w:r>
-        <w:t>with</w:t>
-      </w:r>
-      <w:proofErr w:type="gramEnd"/>
-      <w:r>
-        <w:t xml:space="preserve"> the professor to get access to your team’s locker and don’t forget the passcode provided to you. </w:t>
-      </w:r>
-    </w:p>
-    <w:p>
-      <w:r>
-        <w:rPr>
-          <w:b/>
-          <w:bCs/>
-        </w:rPr>
-        <w:t>Design Lab Computers</w:t>
-      </w:r>
-      <w:proofErr w:type="gramStart"/>
-      <w:r>
-        <w:rPr>
-          <w:b/>
-          <w:bCs/>
-        </w:rPr>
-        <w:t xml:space="preserve">:  </w:t>
-      </w:r>
-      <w:r>
-        <w:t>Some</w:t>
-      </w:r>
-      <w:proofErr w:type="gramEnd"/>
-      <w:r>
-        <w:t xml:space="preserve"> teams will need a dedicated workstation to run </w:t>
+        <w:t xml:space="preserve">Each team will be given a locker to secure their team’s work in the design lab room (EN-104).  Talk with the professor to get access to your team’s locker and don’t forget the passcode provided to you. </w:t>
+      </w:r>
+    </w:p>
+    <w:p>
+      <w:r>
+        <w:rPr>
+          <w:b/>
+          <w:bCs/>
+        </w:rPr>
+        <w:t xml:space="preserve">Design Lab Computers:  </w:t>
+      </w:r>
+      <w:r>
+        <w:t xml:space="preserve">Some teams will need a dedicated workstation to run </w:t>
       </w:r>
       <w:r>
         <w:t>computationally</w:t>
@@ -310,7 +252,8 @@
     <w:p>
       <w:pPr>
         <w:rPr>
-          <w:u w:val="single"/>
+          <w:b/>
+          <w:bCs/>
         </w:rPr>
       </w:pPr>
       <w:r>
@@ -404,144 +347,13 @@
         <w:br/>
       </w:r>
       <w:r>
-        <w:rPr>
-          <w:u w:val="single"/>
-        </w:rPr>
-        <w:t xml:space="preserve">If there is an existing team working on this project (a student team in ECE491) </w:t>
-      </w:r>
-    </w:p>
-    <w:p>
-      <w:pPr>
-        <w:ind w:left="720"/>
-      </w:pPr>
-      <w:r>
-        <w:t xml:space="preserve">If there is an existing team working </w:t>
-      </w:r>
-      <w:r>
-        <w:rPr>
-          <w:i/>
-          <w:iCs/>
-        </w:rPr>
-        <w:t xml:space="preserve">with the same stakeholder in ECE491 this semester, schedule a meeting with </w:t>
-      </w:r>
-      <w:r>
-        <w:rPr>
-          <w:i/>
-          <w:iCs/>
-        </w:rPr>
-        <w:t xml:space="preserve">this student team </w:t>
-      </w:r>
-      <w:r>
-        <w:rPr>
-          <w:i/>
-          <w:iCs/>
-        </w:rPr>
-        <w:t xml:space="preserve">and not the stakeholder.  We want to get your team up-to-speed before utilizing the stakeholder’s time.  In general, we want ECE490 and ECE491 </w:t>
-      </w:r>
-      <w:r>
-        <w:rPr>
-          <w:i/>
-          <w:iCs/>
-        </w:rPr>
-        <w:t>students that have the same stakeholder</w:t>
-      </w:r>
-      <w:r>
-        <w:rPr>
-          <w:i/>
-          <w:iCs/>
-        </w:rPr>
-        <w:t xml:space="preserve"> to schedule joint meetings. </w:t>
-      </w:r>
-      <w:r>
-        <w:rPr>
-          <w:i/>
-          <w:iCs/>
-        </w:rPr>
-        <w:t xml:space="preserve"> Your team will want to (1) first be knowledge about what the current team has accomplished and be able to replicate their work, and (2) next develop a design that expands upon their efforts. This requires collaboration and effective communication, however, there will </w:t>
-      </w:r>
-      <w:r>
-        <w:rPr>
-          <w:i/>
-          <w:iCs/>
-          <w:u w:val="single"/>
-        </w:rPr>
-        <w:t>not</w:t>
-      </w:r>
-      <w:r>
-        <w:rPr>
-          <w:i/>
-          <w:iCs/>
-        </w:rPr>
-        <w:t xml:space="preserve"> be shared deliverables for the ECE490 and ECE491 teams. </w:t>
-      </w:r>
-    </w:p>
-    <w:p>
-      <w:pPr>
-        <w:ind w:left="720"/>
-      </w:pPr>
-      <w:r>
-        <w:t xml:space="preserve">Follow the same guidelines for sending a professional email to the ECE491 students that are identified below: </w:t>
-      </w:r>
-    </w:p>
-    <w:p>
-      <w:pPr>
-        <w:rPr>
-          <w:u w:val="single"/>
-        </w:rPr>
-      </w:pPr>
-      <w:r>
-        <w:rPr>
-          <w:u w:val="single"/>
-        </w:rPr>
-        <w:t xml:space="preserve">If there is </w:t>
-      </w:r>
-      <w:r>
-        <w:rPr>
-          <w:u w:val="single"/>
-        </w:rPr>
-        <w:t>NOT an</w:t>
-      </w:r>
-      <w:r>
-        <w:rPr>
-          <w:u w:val="single"/>
-        </w:rPr>
-        <w:t xml:space="preserve"> existing team working on this project (</w:t>
-      </w:r>
-      <w:r>
-        <w:rPr>
-          <w:u w:val="single"/>
-        </w:rPr>
-        <w:t xml:space="preserve">i.e., no </w:t>
-      </w:r>
-      <w:r>
-        <w:rPr>
-          <w:u w:val="single"/>
-        </w:rPr>
-        <w:t>ECE491</w:t>
-      </w:r>
-      <w:r>
-        <w:rPr>
-          <w:u w:val="single"/>
-        </w:rPr>
-        <w:t xml:space="preserve"> student team</w:t>
-      </w:r>
-      <w:r>
-        <w:rPr>
-          <w:u w:val="single"/>
-        </w:rPr>
-        <w:t xml:space="preserve">) </w:t>
-      </w:r>
-    </w:p>
-    <w:p>
-      <w:pPr>
-        <w:ind w:firstLine="720"/>
-        <w:rPr>
-          <w:b/>
-          <w:bCs/>
-        </w:rPr>
-      </w:pPr>
-      <w:r>
-        <w:t xml:space="preserve">Send an email to your stakeholder following the guidelines outlined below.  </w:t>
+        <w:br/>
+      </w:r>
+      <w:r>
+        <w:t>After you have a discussion as a team, s</w:t>
+      </w:r>
+      <w:r>
+        <w:t xml:space="preserve">end an email to your stakeholder following the guidelines outlined below.  </w:t>
       </w:r>
     </w:p>
     <w:p>
@@ -557,20 +369,6 @@
           <w:bCs/>
         </w:rPr>
         <w:lastRenderedPageBreak/>
-        <w:br/>
-      </w:r>
-      <w:r>
-        <w:rPr>
-          <w:b/>
-          <w:bCs/>
-        </w:rPr>
-        <w:br/>
-      </w:r>
-      <w:r>
-        <w:rPr>
-          <w:b/>
-          <w:bCs/>
-        </w:rPr>
         <w:t>Professional Email / Scheduling Guidelines</w:t>
       </w:r>
     </w:p>
@@ -648,13 +446,8 @@
         </w:rPr>
         <w:t>Identify a primary student point-of-contact</w:t>
       </w:r>
-      <w:proofErr w:type="gramStart"/>
-      <w:r>
-        <w:t>:  This</w:t>
-      </w:r>
-      <w:proofErr w:type="gramEnd"/>
-      <w:r>
-        <w:t xml:space="preserve"> team member will be responsible for </w:t>
+      <w:r>
+        <w:t xml:space="preserve">:  This team member will be responsible for </w:t>
       </w:r>
       <w:r>
         <w:t>send</w:t>
@@ -680,15 +473,7 @@
       </w:r>
       <w:proofErr w:type="spellEnd"/>
       <w:r>
-        <w:t xml:space="preserve"> on the email chain, so everyone is in the loop!).  This simplifies </w:t>
-      </w:r>
-      <w:proofErr w:type="gramStart"/>
-      <w:r>
-        <w:t>the communication</w:t>
-      </w:r>
-      <w:proofErr w:type="gramEnd"/>
-      <w:r>
-        <w:t xml:space="preserve"> between parties and reduces the likelihood of confusion by having a single name that will be sending these messages.</w:t>
+        <w:t xml:space="preserve"> on the email chain, so everyone is in the loop!).  This simplifies the communication between parties and reduces the likelihood of confusion by having a single name that will be sending these messages.</w:t>
       </w:r>
     </w:p>
     <w:p>
@@ -715,15 +500,7 @@
         <w:t>  Proofread your email. Be polite and enthusiastic about the project!  </w:t>
       </w:r>
       <w:r>
-        <w:t xml:space="preserve">You only get one </w:t>
-      </w:r>
-      <w:proofErr w:type="gramStart"/>
-      <w:r>
-        <w:t>change</w:t>
-      </w:r>
-      <w:proofErr w:type="gramEnd"/>
-      <w:r>
-        <w:t xml:space="preserve"> to make a first impression! </w:t>
+        <w:t xml:space="preserve">You only get one change to make a first impression! </w:t>
       </w:r>
       <w:r>
         <w:br/>
@@ -820,15 +597,7 @@
         <w:t xml:space="preserve"> </w:t>
       </w:r>
       <w:r>
-        <w:t xml:space="preserve">This demonstrates that </w:t>
-      </w:r>
-      <w:proofErr w:type="gramStart"/>
-      <w:r>
-        <w:t>you are</w:t>
-      </w:r>
-      <w:proofErr w:type="gramEnd"/>
-      <w:r>
-        <w:t xml:space="preserve"> r</w:t>
+        <w:t>This demonstrates that you are r</w:t>
       </w:r>
       <w:r>
         <w:t>espect the stakeholder</w:t>
@@ -986,15 +755,7 @@
           <w:b/>
           <w:bCs/>
         </w:rPr>
-        <w:t>Include an Agenda</w:t>
-      </w:r>
-      <w:proofErr w:type="gramStart"/>
-      <w:r>
-        <w:rPr>
-          <w:b/>
-          <w:bCs/>
-        </w:rPr>
-        <w:t xml:space="preserve">: </w:t>
+        <w:t xml:space="preserve">Include an Agenda: </w:t>
       </w:r>
       <w:r>
         <w:rPr>
@@ -1004,11 +765,7 @@
         <w:t xml:space="preserve"> </w:t>
       </w:r>
       <w:r>
-        <w:t>As</w:t>
-      </w:r>
-      <w:proofErr w:type="gramEnd"/>
-      <w:r>
-        <w:t xml:space="preserve"> stated before, y</w:t>
+        <w:t>As stated before, y</w:t>
       </w:r>
       <w:r>
         <w:t xml:space="preserve">ou should send the agenda ahead of time.  </w:t>
@@ -1059,15 +816,7 @@
         <w:t>Take Notes:</w:t>
       </w:r>
       <w:r>
-        <w:t xml:space="preserve"> Identify a team note taker that will jot down key points discussed during the meeting. It’s recommended to write these </w:t>
-      </w:r>
-      <w:proofErr w:type="gramStart"/>
-      <w:r>
-        <w:t>below</w:t>
-      </w:r>
-      <w:proofErr w:type="gramEnd"/>
-      <w:r>
-        <w:t xml:space="preserve"> each agenda item discussed.  Upload the notes to a folder on your GitHub </w:t>
+        <w:t xml:space="preserve"> Identify a team note taker that will jot down key points discussed during the meeting. It’s recommended to write these below each agenda item discussed.  Upload the notes to a folder on your GitHub </w:t>
       </w:r>
       <w:r>
         <w:t>repository.  These notes do not need to be long.  However, it is important to document key points, especially decisions made and action items that need follow-up action.  (</w:t>
@@ -1214,13 +963,6 @@
           <w:bCs/>
         </w:rPr>
       </w:pPr>
-      <w:r>
-        <w:rPr>
-          <w:b/>
-          <w:bCs/>
-        </w:rPr>
-        <w:br/>
-      </w:r>
       <w:r>
         <w:rPr>
           <w:b/>
@@ -1268,15 +1010,7 @@
         </w:numPr>
       </w:pPr>
       <w:r>
-        <w:t xml:space="preserve">Each person should individually document on how they contributed </w:t>
-      </w:r>
-      <w:proofErr w:type="gramStart"/>
-      <w:r>
-        <w:t>in</w:t>
-      </w:r>
-      <w:proofErr w:type="gramEnd"/>
-      <w:r>
-        <w:t xml:space="preserve"> their weekly inventor’s notebook submission. </w:t>
+        <w:t xml:space="preserve">Each person should individually document on how they contributed in their weekly inventor’s notebook submission. </w:t>
       </w:r>
     </w:p>
     <w:p>
@@ -1314,11 +1048,9 @@
       <w:r>
         <w:t xml:space="preserve">Start getting </w:t>
       </w:r>
-      <w:proofErr w:type="gramStart"/>
-      <w:r>
-        <w:t>in</w:t>
-      </w:r>
-      <w:proofErr w:type="gramEnd"/>
+      <w:r>
+        <w:t>into</w:t>
+      </w:r>
       <w:r>
         <w:t xml:space="preserve"> the habit of submitting your work on GitHub with weekly commits.  This can include preliminary work, such as meeting notes </w:t>
       </w:r>

</xml_diff>